<commit_message>
Updates UX 3 files
</commit_message>
<xml_diff>
--- a/docs/user study/Protocol UX 3 - V5.docx
+++ b/docs/user study/Protocol UX 3 - V5.docx
@@ -31,8 +31,6 @@
       <w:r>
         <w:t xml:space="preserve"> </w:t>
       </w:r>
-      <w:bookmarkStart w:id="0" w:name="_GoBack"/>
-      <w:bookmarkEnd w:id="0"/>
       <w:r>
         <w:t>minutes, during which time we’ll go through some questions. Throughout, I’d like you to treat me as if you’re describing the situation to someone who is</w:t>
       </w:r>
@@ -151,15 +149,7 @@
         <w:jc w:val="both"/>
       </w:pPr>
       <w:r>
-        <w:t xml:space="preserve">- Is it IDE integrated tool or any other dedicated tools like </w:t>
-      </w:r>
-      <w:proofErr w:type="spellStart"/>
-      <w:r>
-        <w:t>FindBugs</w:t>
-      </w:r>
-      <w:proofErr w:type="spellEnd"/>
-      <w:r>
-        <w:t>, PMD etc.</w:t>
+        <w:t>- Is it IDE integrated tool or any other dedicated tools like FindBugs, PMD etc.</w:t>
       </w:r>
     </w:p>
     <w:p>
@@ -225,17 +215,8 @@
           <w:rFonts w:cs="Calibri"/>
           <w:lang w:val="en"/>
         </w:rPr>
-        <w:t xml:space="preserve">address those challenges and if not, open them for </w:t>
-      </w:r>
-      <w:proofErr w:type="gramStart"/>
-      <w:r>
-        <w:rPr>
-          <w:rFonts w:cs="Calibri"/>
-          <w:lang w:val="en"/>
-        </w:rPr>
-        <w:t>improvisation ]</w:t>
-      </w:r>
-      <w:proofErr w:type="gramEnd"/>
+        <w:t>address those challenges and if not, open them for improvisation ]</w:t>
+      </w:r>
     </w:p>
     <w:p>
       <w:pPr>
@@ -285,15 +266,7 @@
           <w:b/>
           <w:bCs/>
         </w:rPr>
-        <w:t xml:space="preserve">Research Question </w:t>
-      </w:r>
-      <w:proofErr w:type="gramStart"/>
-      <w:r>
-        <w:rPr>
-          <w:b/>
-          <w:bCs/>
-        </w:rPr>
-        <w:t>1</w:t>
+        <w:t>Research Question 1</w:t>
       </w:r>
       <w:r>
         <w:rPr>
@@ -307,15 +280,7 @@
           <w:b/>
           <w:bCs/>
         </w:rPr>
-        <w:t>]</w:t>
-      </w:r>
-      <w:proofErr w:type="gramEnd"/>
-      <w:r>
-        <w:rPr>
-          <w:b/>
-          <w:bCs/>
-        </w:rPr>
-        <w:t xml:space="preserve"> </w:t>
+        <w:t xml:space="preserve">] </w:t>
       </w:r>
       <w:r>
         <w:rPr>
@@ -405,100 +370,68 @@
           <w:b/>
           <w:bCs/>
         </w:rPr>
-        <w:t xml:space="preserve">list, </w:t>
-      </w:r>
-      <w:proofErr w:type="gramStart"/>
-      <w:r>
-        <w:rPr>
-          <w:b/>
-          <w:bCs/>
-        </w:rPr>
-        <w:t>next</w:t>
-      </w:r>
-      <w:r>
-        <w:rPr>
-          <w:b/>
-          <w:bCs/>
-        </w:rPr>
-        <w:t xml:space="preserve"> ]</w:t>
-      </w:r>
-      <w:proofErr w:type="gramEnd"/>
-      <w:r>
-        <w:rPr>
-          <w:b/>
-          <w:bCs/>
-        </w:rPr>
+        <w:t>list, next</w:t>
+      </w:r>
+      <w:r>
+        <w:rPr>
+          <w:b/>
+          <w:bCs/>
+        </w:rPr>
+        <w:t xml:space="preserve"> ]:</w:t>
+      </w:r>
+    </w:p>
+    <w:p>
+      <w:pPr>
+        <w:rPr>
+          <w:b/>
+          <w:bCs/>
+        </w:rPr>
+      </w:pPr>
+    </w:p>
+    <w:p>
+      <w:r>
+        <w:rPr>
+          <w:b/>
+          <w:bCs/>
+        </w:rPr>
+        <w:t>Task</w:t>
+      </w:r>
+      <w:r>
+        <w:t>: What are the bugs reported for file XSSFilter.java?</w:t>
+      </w:r>
+    </w:p>
+    <w:p/>
+    <w:p>
+      <w:pPr>
+        <w:ind w:left="360"/>
+      </w:pPr>
+      <w:r>
+        <w:rPr>
+          <w:b/>
+          <w:bCs/>
+        </w:rPr>
+        <w:t>Success Criteria</w:t>
+      </w:r>
+      <w:r>
+        <w:t xml:space="preserve">: </w:t>
+      </w:r>
+      <w:r>
+        <w:br/>
+        <w:t>User reports the names of bugs i.e., XSS_Config, JSP reflected vulnerability and HttpSession.</w:t>
+      </w:r>
+    </w:p>
+    <w:p/>
+    <w:p>
+      <w:r>
+        <w:rPr>
+          <w:b/>
+          <w:bCs/>
+        </w:rPr>
+        <w:t>Follow up</w:t>
+      </w:r>
+      <w:r>
         <w:t>:</w:t>
       </w:r>
-    </w:p>
-    <w:p>
-      <w:pPr>
-        <w:rPr>
-          <w:b/>
-          <w:bCs/>
-        </w:rPr>
-      </w:pPr>
-    </w:p>
-    <w:p>
-      <w:r>
-        <w:rPr>
-          <w:b/>
-          <w:bCs/>
-        </w:rPr>
-        <w:t>Task</w:t>
-      </w:r>
-      <w:r>
-        <w:t>: What are the bugs reported for file XSSFilter.java?</w:t>
-      </w:r>
-    </w:p>
-    <w:p/>
-    <w:p>
-      <w:pPr>
-        <w:ind w:left="360"/>
-      </w:pPr>
-      <w:r>
-        <w:rPr>
-          <w:b/>
-          <w:bCs/>
-        </w:rPr>
-        <w:t>Success Criteria</w:t>
-      </w:r>
-      <w:r>
-        <w:t xml:space="preserve">: </w:t>
-      </w:r>
-      <w:r>
-        <w:br/>
-        <w:t xml:space="preserve">User reports the names of bugs i.e., </w:t>
-      </w:r>
-      <w:proofErr w:type="spellStart"/>
-      <w:r>
-        <w:t>XSS_Config</w:t>
-      </w:r>
-      <w:proofErr w:type="spellEnd"/>
-      <w:r>
-        <w:t xml:space="preserve">, JSP reflected vulnerability and </w:t>
-      </w:r>
-      <w:proofErr w:type="spellStart"/>
-      <w:r>
-        <w:t>HttpSession</w:t>
-      </w:r>
-      <w:proofErr w:type="spellEnd"/>
-      <w:r>
-        <w:t>.</w:t>
-      </w:r>
-    </w:p>
-    <w:p/>
-    <w:p>
-      <w:r>
-        <w:rPr>
-          <w:b/>
-          <w:bCs/>
-        </w:rPr>
-        <w:t>Follow up</w:t>
-      </w:r>
-      <w:r>
-        <w:t>:</w:t>
-      </w:r>
       <w:r>
         <w:br/>
       </w:r>
@@ -526,15 +459,7 @@
         <w:t xml:space="preserve">perceived usability </w:t>
       </w:r>
       <w:r>
-        <w:t xml:space="preserve">[ O be low, 10 be </w:t>
-      </w:r>
-      <w:proofErr w:type="gramStart"/>
-      <w:r>
-        <w:t>high ]</w:t>
-      </w:r>
-      <w:proofErr w:type="gramEnd"/>
-      <w:r>
-        <w:t xml:space="preserve"> – </w:t>
+        <w:t xml:space="preserve">[ O be low, 10 be high ] – </w:t>
       </w:r>
       <w:r>
         <w:t xml:space="preserve">both </w:t>
@@ -588,15 +513,7 @@
           <w:b/>
           <w:bCs/>
         </w:rPr>
-        <w:t xml:space="preserve">next, </w:t>
-      </w:r>
-      <w:proofErr w:type="gramStart"/>
-      <w:r>
-        <w:rPr>
-          <w:b/>
-          <w:bCs/>
-        </w:rPr>
-        <w:t>horizontal</w:t>
+        <w:t>next, horizontal</w:t>
       </w:r>
       <w:r>
         <w:rPr>
@@ -605,7 +522,6 @@
         </w:rPr>
         <w:t xml:space="preserve"> ]</w:t>
       </w:r>
-      <w:proofErr w:type="gramEnd"/>
       <w:r>
         <w:t>:</w:t>
       </w:r>
@@ -632,23 +548,7 @@
         <w:t xml:space="preserve">User </w:t>
       </w:r>
       <w:r>
-        <w:t xml:space="preserve">reports the names of bugs i.e., </w:t>
-      </w:r>
-      <w:proofErr w:type="spellStart"/>
-      <w:r>
-        <w:t>XSS_Config</w:t>
-      </w:r>
-      <w:proofErr w:type="spellEnd"/>
-      <w:r>
-        <w:t xml:space="preserve">, JSP reflected vulnerability and </w:t>
-      </w:r>
-      <w:proofErr w:type="spellStart"/>
-      <w:r>
-        <w:t>HttpSession</w:t>
-      </w:r>
-      <w:proofErr w:type="spellEnd"/>
-      <w:r>
-        <w:t>.</w:t>
+        <w:t>reports the names of bugs i.e., XSS_Config, JSP reflected vulnerability and HttpSession.</w:t>
       </w:r>
     </w:p>
     <w:p/>
@@ -696,15 +596,7 @@
         <w:t xml:space="preserve">perceived usability </w:t>
       </w:r>
       <w:r>
-        <w:t xml:space="preserve">[ O be low, 10 be </w:t>
-      </w:r>
-      <w:proofErr w:type="gramStart"/>
-      <w:r>
-        <w:t>high ]</w:t>
-      </w:r>
-      <w:proofErr w:type="gramEnd"/>
-      <w:r>
-        <w:t xml:space="preserve"> – </w:t>
+        <w:t xml:space="preserve">[ O be low, 10 be high ] – </w:t>
       </w:r>
       <w:r>
         <w:t>both</w:t>
@@ -729,92 +621,60 @@
           <w:b/>
           <w:bCs/>
         </w:rPr>
-        <w:t xml:space="preserve">Solution Ideas - Prototype [ horizontal, </w:t>
-      </w:r>
-      <w:proofErr w:type="gramStart"/>
-      <w:r>
-        <w:rPr>
-          <w:b/>
-          <w:bCs/>
-        </w:rPr>
-        <w:t>vertical ]</w:t>
-      </w:r>
-      <w:proofErr w:type="gramEnd"/>
-      <w:r>
-        <w:rPr>
-          <w:b/>
-          <w:bCs/>
-        </w:rPr>
+        <w:t>Solution Ideas - Prototype [ horizontal, vertical ]:</w:t>
+      </w:r>
+    </w:p>
+    <w:p>
+      <w:pPr>
+        <w:rPr>
+          <w:b/>
+          <w:bCs/>
+        </w:rPr>
+      </w:pPr>
+    </w:p>
+    <w:p>
+      <w:r>
+        <w:rPr>
+          <w:b/>
+          <w:bCs/>
+        </w:rPr>
+        <w:t>Task</w:t>
+      </w:r>
+      <w:r>
+        <w:t>: What are the bugs reported for file XSSFilter.java?</w:t>
+      </w:r>
+    </w:p>
+    <w:p>
+      <w:pPr>
+        <w:ind w:left="360"/>
+      </w:pPr>
+      <w:r>
+        <w:rPr>
+          <w:b/>
+          <w:bCs/>
+        </w:rPr>
+        <w:t>Success Criteria</w:t>
+      </w:r>
+      <w:r>
+        <w:t xml:space="preserve">: </w:t>
+      </w:r>
+      <w:r>
+        <w:br/>
+        <w:t>User reports the names of bugs i.e., XSS_Config, JSP reflected vulnerability and HttpSession.</w:t>
+      </w:r>
+    </w:p>
+    <w:p/>
+    <w:p>
+      <w:r>
+        <w:rPr>
+          <w:b/>
+          <w:bCs/>
+        </w:rPr>
+        <w:t>Follow up</w:t>
+      </w:r>
+      <w:r>
         <w:t>:</w:t>
       </w:r>
-    </w:p>
-    <w:p>
-      <w:pPr>
-        <w:rPr>
-          <w:b/>
-          <w:bCs/>
-        </w:rPr>
-      </w:pPr>
-    </w:p>
-    <w:p>
-      <w:r>
-        <w:rPr>
-          <w:b/>
-          <w:bCs/>
-        </w:rPr>
-        <w:t>Task</w:t>
-      </w:r>
-      <w:r>
-        <w:t>: What are the bugs reported for file XSSFilter.java?</w:t>
-      </w:r>
-    </w:p>
-    <w:p>
-      <w:pPr>
-        <w:ind w:left="360"/>
-      </w:pPr>
-      <w:r>
-        <w:rPr>
-          <w:b/>
-          <w:bCs/>
-        </w:rPr>
-        <w:t>Success Criteria</w:t>
-      </w:r>
-      <w:r>
-        <w:t xml:space="preserve">: </w:t>
-      </w:r>
-      <w:r>
-        <w:br/>
-        <w:t xml:space="preserve">User reports the names of bugs i.e., </w:t>
-      </w:r>
-      <w:proofErr w:type="spellStart"/>
-      <w:r>
-        <w:t>XSS_Config</w:t>
-      </w:r>
-      <w:proofErr w:type="spellEnd"/>
-      <w:r>
-        <w:t xml:space="preserve">, JSP reflected vulnerability and </w:t>
-      </w:r>
-      <w:proofErr w:type="spellStart"/>
-      <w:r>
-        <w:t>HttpSession</w:t>
-      </w:r>
-      <w:proofErr w:type="spellEnd"/>
-      <w:r>
-        <w:t>.</w:t>
-      </w:r>
-    </w:p>
-    <w:p/>
-    <w:p>
-      <w:r>
-        <w:rPr>
-          <w:b/>
-          <w:bCs/>
-        </w:rPr>
-        <w:t>Follow up</w:t>
-      </w:r>
-      <w:r>
-        <w:t>:</w:t>
-      </w:r>
       <w:r>
         <w:br/>
       </w:r>
@@ -836,15 +696,7 @@
     </w:p>
     <w:p>
       <w:r>
-        <w:t xml:space="preserve">Q. Rate: [ O be low, 10 be </w:t>
-      </w:r>
-      <w:proofErr w:type="gramStart"/>
-      <w:r>
-        <w:t>high ]</w:t>
-      </w:r>
-      <w:proofErr w:type="gramEnd"/>
-      <w:r>
-        <w:t xml:space="preserve"> – </w:t>
+        <w:t xml:space="preserve">Q. Rate: [ O be low, 10 be high ] – </w:t>
       </w:r>
       <w:r>
         <w:t>both</w:t>
@@ -884,7 +736,6 @@
         <w:lastRenderedPageBreak/>
         <w:t xml:space="preserve">Solution Ideas - Prototype [ horizontal, </w:t>
       </w:r>
-      <w:proofErr w:type="gramStart"/>
       <w:r>
         <w:rPr>
           <w:b/>
@@ -897,16 +748,146 @@
           <w:b/>
           <w:bCs/>
         </w:rPr>
-        <w:t xml:space="preserve"> ]</w:t>
-      </w:r>
-      <w:proofErr w:type="gramEnd"/>
-      <w:r>
-        <w:rPr>
-          <w:b/>
-          <w:bCs/>
-        </w:rPr>
+        <w:t xml:space="preserve"> ]:</w:t>
+      </w:r>
+    </w:p>
+    <w:p>
+      <w:pPr>
+        <w:rPr>
+          <w:b/>
+          <w:bCs/>
+        </w:rPr>
+      </w:pPr>
+    </w:p>
+    <w:p>
+      <w:r>
+        <w:rPr>
+          <w:b/>
+          <w:bCs/>
+        </w:rPr>
+        <w:t>Task</w:t>
+      </w:r>
+      <w:r>
+        <w:t>: What are the bugs reported for file XSSFilter.java?</w:t>
+      </w:r>
+      <w:r>
+        <w:br/>
+      </w:r>
+    </w:p>
+    <w:p>
+      <w:pPr>
+        <w:ind w:left="360"/>
+      </w:pPr>
+      <w:r>
+        <w:rPr>
+          <w:b/>
+          <w:bCs/>
+        </w:rPr>
+        <w:t>Success Criteria</w:t>
+      </w:r>
+      <w:r>
+        <w:t xml:space="preserve">: </w:t>
+      </w:r>
+      <w:r>
+        <w:br/>
+        <w:t>User reports the names of bugs i.e., XSS_Config, JSP reflected vulnerability and HttpSession.</w:t>
+      </w:r>
+    </w:p>
+    <w:p/>
+    <w:p>
+      <w:r>
+        <w:rPr>
+          <w:b/>
+          <w:bCs/>
+        </w:rPr>
+        <w:t>Follow up</w:t>
+      </w:r>
+      <w:r>
         <w:t>:</w:t>
       </w:r>
+      <w:r>
+        <w:br/>
+      </w:r>
+    </w:p>
+    <w:p>
+      <w:r>
+        <w:t>Q. Among the 2 solution ideas presented, which one do you feel convenient with for given task?</w:t>
+      </w:r>
+    </w:p>
+    <w:p>
+      <w:r>
+        <w:t>- easy to use?</w:t>
+      </w:r>
+    </w:p>
+    <w:p>
+      <w:r>
+        <w:t>Q. Why?</w:t>
+      </w:r>
+    </w:p>
+    <w:p>
+      <w:r>
+        <w:t>Q. Rate: [ O be low, 10 be high ] – all designs in comparison</w:t>
+      </w:r>
+    </w:p>
+    <w:p/>
+    <w:p>
+      <w:r>
+        <w:rPr>
+          <w:b/>
+          <w:bCs/>
+        </w:rPr>
+        <w:t>Scenario</w:t>
+      </w:r>
+      <w:r>
+        <w:t xml:space="preserve">: </w:t>
+      </w:r>
+      <w:r>
+        <w:t>In same scenario as so far, while looking at bug info at a certain code line, now you would like to see similar bugs in the code file so as to overcome issues with tools reporting wrong line numbers which reporting same bug by other tool or just for information.</w:t>
+      </w:r>
+    </w:p>
+    <w:p/>
+    <w:p>
+      <w:pPr>
+        <w:rPr>
+          <w:b/>
+          <w:bCs/>
+        </w:rPr>
+      </w:pPr>
+      <w:r>
+        <w:rPr>
+          <w:b/>
+          <w:bCs/>
+        </w:rPr>
+        <w:t xml:space="preserve">Solution Ideas - Prototype [ </w:t>
+      </w:r>
+      <w:r>
+        <w:rPr>
+          <w:b/>
+          <w:bCs/>
+        </w:rPr>
+        <w:t>similar boxes</w:t>
+      </w:r>
+      <w:r>
+        <w:rPr>
+          <w:b/>
+          <w:bCs/>
+        </w:rPr>
+        <w:t xml:space="preserve">, </w:t>
+      </w:r>
+      <w:r>
+        <w:rPr>
+          <w:b/>
+          <w:bCs/>
+        </w:rPr>
+        <w:t>similar list</w:t>
+      </w:r>
+      <w:r>
+        <w:rPr>
+          <w:b/>
+          <w:bCs/>
+        </w:rPr>
+        <w:t xml:space="preserve"> ]:</w:t>
+      </w:r>
     </w:p>
     <w:p>
       <w:pPr>
@@ -925,7 +906,19 @@
         <w:t>Task</w:t>
       </w:r>
       <w:r>
-        <w:t>: What are the bugs reported for file XSSFilter.java?</w:t>
+        <w:t xml:space="preserve">: What are the </w:t>
+      </w:r>
+      <w:r>
+        <w:t xml:space="preserve">similar </w:t>
+      </w:r>
+      <w:r>
+        <w:t xml:space="preserve">bugs reported </w:t>
+      </w:r>
+      <w:r>
+        <w:t>in</w:t>
+      </w:r>
+      <w:r>
+        <w:t xml:space="preserve"> file XSSFilter.java?</w:t>
       </w:r>
       <w:r>
         <w:br/>
@@ -947,21 +940,8 @@
       </w:r>
       <w:r>
         <w:br/>
-        <w:t xml:space="preserve">User reports the names of bugs i.e., </w:t>
-      </w:r>
-      <w:proofErr w:type="spellStart"/>
-      <w:r>
-        <w:t>XSS_Config</w:t>
-      </w:r>
-      <w:proofErr w:type="spellEnd"/>
-      <w:r>
-        <w:t xml:space="preserve">, JSP reflected vulnerability and </w:t>
-      </w:r>
-      <w:proofErr w:type="spellStart"/>
-      <w:r>
-        <w:t>HttpSession</w:t>
-      </w:r>
-      <w:proofErr w:type="spellEnd"/>
+        <w:t>User reports the names of bugs i.e., XSS_Config, JSP reflected vulnerability</w:t>
+      </w:r>
       <w:r>
         <w:t>.</w:t>
       </w:r>
@@ -999,200 +979,7 @@
     </w:p>
     <w:p>
       <w:r>
-        <w:t xml:space="preserve">Q. Rate: [ O be low, 10 be </w:t>
-      </w:r>
-      <w:proofErr w:type="gramStart"/>
-      <w:r>
-        <w:t>high ]</w:t>
-      </w:r>
-      <w:proofErr w:type="gramEnd"/>
-      <w:r>
-        <w:t xml:space="preserve"> – all designs in comparison</w:t>
-      </w:r>
-    </w:p>
-    <w:p/>
-    <w:p>
-      <w:r>
-        <w:rPr>
-          <w:b/>
-          <w:bCs/>
-        </w:rPr>
-        <w:t>Scenario</w:t>
-      </w:r>
-      <w:r>
-        <w:t xml:space="preserve">: </w:t>
-      </w:r>
-      <w:r>
-        <w:t>In same scenario as so far, while looking at bug info at a certain code line, now you would like to see similar bugs in the code file so as to overcome issues with tools reporting wrong line numbers which reporting same bug by other tool or just for information.</w:t>
-      </w:r>
-    </w:p>
-    <w:p/>
-    <w:p>
-      <w:pPr>
-        <w:rPr>
-          <w:b/>
-          <w:bCs/>
-        </w:rPr>
-      </w:pPr>
-      <w:r>
-        <w:rPr>
-          <w:b/>
-          <w:bCs/>
-        </w:rPr>
-        <w:t xml:space="preserve">Solution Ideas - Prototype [ </w:t>
-      </w:r>
-      <w:r>
-        <w:rPr>
-          <w:b/>
-          <w:bCs/>
-        </w:rPr>
-        <w:t>similar boxes</w:t>
-      </w:r>
-      <w:r>
-        <w:rPr>
-          <w:b/>
-          <w:bCs/>
-        </w:rPr>
-        <w:t xml:space="preserve">, </w:t>
-      </w:r>
-      <w:r>
-        <w:rPr>
-          <w:b/>
-          <w:bCs/>
-        </w:rPr>
-        <w:t xml:space="preserve">similar </w:t>
-      </w:r>
-      <w:proofErr w:type="gramStart"/>
-      <w:r>
-        <w:rPr>
-          <w:b/>
-          <w:bCs/>
-        </w:rPr>
-        <w:t>list</w:t>
-      </w:r>
-      <w:r>
-        <w:rPr>
-          <w:b/>
-          <w:bCs/>
-        </w:rPr>
-        <w:t xml:space="preserve"> ]</w:t>
-      </w:r>
-      <w:proofErr w:type="gramEnd"/>
-      <w:r>
-        <w:rPr>
-          <w:b/>
-          <w:bCs/>
-        </w:rPr>
-        <w:t>:</w:t>
-      </w:r>
-    </w:p>
-    <w:p>
-      <w:pPr>
-        <w:rPr>
-          <w:b/>
-          <w:bCs/>
-        </w:rPr>
-      </w:pPr>
-    </w:p>
-    <w:p>
-      <w:r>
-        <w:rPr>
-          <w:b/>
-          <w:bCs/>
-        </w:rPr>
-        <w:t>Task</w:t>
-      </w:r>
-      <w:r>
-        <w:t xml:space="preserve">: What are the </w:t>
-      </w:r>
-      <w:r>
-        <w:t xml:space="preserve">similar </w:t>
-      </w:r>
-      <w:r>
-        <w:t xml:space="preserve">bugs reported </w:t>
-      </w:r>
-      <w:r>
-        <w:t>in</w:t>
-      </w:r>
-      <w:r>
-        <w:t xml:space="preserve"> file XSSFilter.java?</w:t>
-      </w:r>
-      <w:r>
-        <w:br/>
-      </w:r>
-    </w:p>
-    <w:p>
-      <w:pPr>
-        <w:ind w:left="360"/>
-      </w:pPr>
-      <w:r>
-        <w:rPr>
-          <w:b/>
-          <w:bCs/>
-        </w:rPr>
-        <w:t>Success Criteria</w:t>
-      </w:r>
-      <w:r>
-        <w:t xml:space="preserve">: </w:t>
-      </w:r>
-      <w:r>
-        <w:br/>
-        <w:t xml:space="preserve">User reports the names of bugs i.e., </w:t>
-      </w:r>
-      <w:proofErr w:type="spellStart"/>
-      <w:r>
-        <w:t>XSS_Config</w:t>
-      </w:r>
-      <w:proofErr w:type="spellEnd"/>
-      <w:r>
-        <w:t>, JSP reflected vulnerability</w:t>
-      </w:r>
-      <w:r>
-        <w:t>.</w:t>
-      </w:r>
-    </w:p>
-    <w:p/>
-    <w:p>
-      <w:r>
-        <w:rPr>
-          <w:b/>
-          <w:bCs/>
-        </w:rPr>
-        <w:t>Follow up</w:t>
-      </w:r>
-      <w:r>
-        <w:t>:</w:t>
-      </w:r>
-      <w:r>
-        <w:br/>
-      </w:r>
-    </w:p>
-    <w:p>
-      <w:r>
-        <w:t>Q. Among the 2 solution ideas presented, which one do you feel convenient with for given task?</w:t>
-      </w:r>
-    </w:p>
-    <w:p>
-      <w:r>
-        <w:t>- easy to use?</w:t>
-      </w:r>
-    </w:p>
-    <w:p>
-      <w:r>
-        <w:t>Q. Why?</w:t>
-      </w:r>
-    </w:p>
-    <w:p>
-      <w:r>
-        <w:t xml:space="preserve">Q. Rate: [ O be low, 10 be </w:t>
-      </w:r>
-      <w:proofErr w:type="gramStart"/>
-      <w:r>
-        <w:t>high ]</w:t>
-      </w:r>
-      <w:proofErr w:type="gramEnd"/>
-      <w:r>
-        <w:t xml:space="preserve"> – all designs in comparison</w:t>
+        <w:t>Q. Rate: [ O be low, 10 be high ] – all designs in comparison</w:t>
       </w:r>
     </w:p>
     <w:p/>
@@ -1287,7 +1074,6 @@
         <w:t xml:space="preserve">WEB, IDE and CLI based are </w:t>
       </w:r>
       <w:hyperlink r:id="rId5" w:history="1">
-        <w:proofErr w:type="spellStart"/>
         <w:r>
           <w:rPr>
             <w:rStyle w:val="Hyperlink"/>
@@ -1296,7 +1082,6 @@
           </w:rPr>
           <w:t>SonarCloud</w:t>
         </w:r>
-        <w:proofErr w:type="spellEnd"/>
       </w:hyperlink>
       <w:r>
         <w:rPr>
@@ -1306,7 +1091,6 @@
         <w:t xml:space="preserve">, IntelliJ + </w:t>
       </w:r>
       <w:hyperlink r:id="rId6" w:history="1">
-        <w:proofErr w:type="spellStart"/>
         <w:r>
           <w:rPr>
             <w:rStyle w:val="Hyperlink"/>
@@ -1315,7 +1099,6 @@
           </w:rPr>
           <w:t>SonarLint</w:t>
         </w:r>
-        <w:proofErr w:type="spellEnd"/>
       </w:hyperlink>
       <w:r>
         <w:rPr>
@@ -1325,7 +1108,6 @@
         <w:t xml:space="preserve"> and </w:t>
       </w:r>
       <w:hyperlink r:id="rId7" w:history="1">
-        <w:proofErr w:type="spellStart"/>
         <w:r>
           <w:rPr>
             <w:rStyle w:val="Hyperlink"/>
@@ -1334,7 +1116,6 @@
           </w:rPr>
           <w:t>ESLint</w:t>
         </w:r>
-        <w:proofErr w:type="spellEnd"/>
       </w:hyperlink>
       <w:r>
         <w:rPr>
@@ -1541,23 +1322,7 @@
           <w:rFonts w:cs="Calibri"/>
           <w:lang w:val="en"/>
         </w:rPr>
-        <w:t xml:space="preserve">[0 </w:t>
-      </w:r>
-      <w:proofErr w:type="gramStart"/>
-      <w:r>
-        <w:rPr>
-          <w:rFonts w:cs="Calibri"/>
-          <w:lang w:val="en"/>
-        </w:rPr>
-        <w:t>( no</w:t>
-      </w:r>
-      <w:proofErr w:type="gramEnd"/>
-      <w:r>
-        <w:rPr>
-          <w:rFonts w:cs="Calibri"/>
-          <w:lang w:val="en"/>
-        </w:rPr>
-        <w:t xml:space="preserve"> such feature, worst ) to 10 ( best ) ]</w:t>
+        <w:t>[0 ( no such feature, worst ) to 10 ( best ) ]</w:t>
       </w:r>
     </w:p>
     <w:p>
@@ -1776,23 +1541,7 @@
           <w:rFonts w:cs="Calibri"/>
           <w:lang w:val="en"/>
         </w:rPr>
-        <w:t xml:space="preserve">help in fixing more bugs </w:t>
-      </w:r>
-      <w:proofErr w:type="gramStart"/>
-      <w:r>
-        <w:rPr>
-          <w:rFonts w:cs="Calibri"/>
-          <w:lang w:val="en"/>
-        </w:rPr>
-        <w:t>( perceived</w:t>
-      </w:r>
-      <w:proofErr w:type="gramEnd"/>
-      <w:r>
-        <w:rPr>
-          <w:rFonts w:cs="Calibri"/>
-          <w:lang w:val="en"/>
-        </w:rPr>
-        <w:t xml:space="preserve"> usability )?</w:t>
+        <w:t>help in fixing more bugs ( perceived usability )?</w:t>
       </w:r>
     </w:p>
     <w:p>
@@ -1836,23 +1585,7 @@
           <w:rFonts w:cs="Calibri"/>
           <w:lang w:val="en"/>
         </w:rPr>
-        <w:t xml:space="preserve">help in fixing bugs faster </w:t>
-      </w:r>
-      <w:proofErr w:type="gramStart"/>
-      <w:r>
-        <w:rPr>
-          <w:rFonts w:cs="Calibri"/>
-          <w:lang w:val="en"/>
-        </w:rPr>
-        <w:t>( perceived</w:t>
-      </w:r>
-      <w:proofErr w:type="gramEnd"/>
-      <w:r>
-        <w:rPr>
-          <w:rFonts w:cs="Calibri"/>
-          <w:lang w:val="en"/>
-        </w:rPr>
-        <w:t xml:space="preserve"> usability )?</w:t>
+        <w:t>help in fixing bugs faster ( perceived usability )?</w:t>
       </w:r>
     </w:p>
     <w:p>
@@ -1958,30 +1691,14 @@
           <w:b/>
           <w:bCs/>
         </w:rPr>
-        <w:t xml:space="preserve">multiple, </w:t>
-      </w:r>
-      <w:proofErr w:type="gramStart"/>
-      <w:r>
-        <w:rPr>
-          <w:b/>
-          <w:bCs/>
-        </w:rPr>
-        <w:t>table</w:t>
-      </w:r>
-      <w:r>
-        <w:rPr>
-          <w:b/>
-          <w:bCs/>
-        </w:rPr>
-        <w:t xml:space="preserve"> ]</w:t>
-      </w:r>
-      <w:proofErr w:type="gramEnd"/>
-      <w:r>
-        <w:rPr>
-          <w:b/>
-          <w:bCs/>
-        </w:rPr>
-        <w:t>:</w:t>
+        <w:t>multiple, table</w:t>
+      </w:r>
+      <w:r>
+        <w:rPr>
+          <w:b/>
+          <w:bCs/>
+        </w:rPr>
+        <w:t xml:space="preserve"> ]:</w:t>
       </w:r>
     </w:p>
     <w:p>
@@ -2001,17 +1718,18 @@
         <w:t>Task</w:t>
       </w:r>
       <w:r>
-        <w:t xml:space="preserve">: Identify how many bugs are fixed earlier in </w:t>
-      </w:r>
-      <w:proofErr w:type="spellStart"/>
-      <w:r>
-        <w:rPr>
-          <w:b/>
-          <w:bCs/>
-        </w:rPr>
-        <w:t>doFilter</w:t>
-      </w:r>
-      <w:proofErr w:type="spellEnd"/>
+        <w:t xml:space="preserve">: Identify how many bugs are fixed </w:t>
+      </w:r>
+      <w:r>
+        <w:t xml:space="preserve">earlier in </w:t>
+      </w:r>
+      <w:r>
+        <w:rPr>
+          <w:b/>
+          <w:bCs/>
+        </w:rPr>
+        <w:t>stripXSS</w:t>
+      </w:r>
       <w:r>
         <w:t xml:space="preserve"> method in file </w:t>
       </w:r>
@@ -2020,11 +1738,27 @@
           <w:b/>
           <w:bCs/>
         </w:rPr>
-        <w:t>XSSFilter.java</w:t>
+        <w:t>XSS</w:t>
+      </w:r>
+      <w:r>
+        <w:rPr>
+          <w:b/>
+          <w:bCs/>
+        </w:rPr>
+        <w:t>RequestWrapper</w:t>
+      </w:r>
+      <w:r>
+        <w:rPr>
+          <w:b/>
+          <w:bCs/>
+        </w:rPr>
+        <w:t>.java</w:t>
       </w:r>
       <w:r>
         <w:t>?</w:t>
       </w:r>
+      <w:bookmarkStart w:id="0" w:name="_GoBack"/>
+      <w:bookmarkEnd w:id="0"/>
       <w:r>
         <w:br/>
       </w:r>
@@ -2071,15 +1805,13 @@
       <w:r>
         <w:t xml:space="preserve"> Bug type earlier in </w:t>
       </w:r>
-      <w:proofErr w:type="spellStart"/>
-      <w:r>
-        <w:rPr>
-          <w:b/>
-          <w:bCs/>
-        </w:rPr>
-        <w:t>doFilter</w:t>
-      </w:r>
-      <w:proofErr w:type="spellEnd"/>
+      <w:r>
+        <w:rPr>
+          <w:b/>
+          <w:bCs/>
+        </w:rPr>
+        <w:t>stripXSS</w:t>
+      </w:r>
       <w:r>
         <w:t xml:space="preserve"> method in file </w:t>
       </w:r>
@@ -2088,7 +1820,21 @@
           <w:b/>
           <w:bCs/>
         </w:rPr>
-        <w:t>XSSFilter.java</w:t>
+        <w:t>XSS</w:t>
+      </w:r>
+      <w:r>
+        <w:rPr>
+          <w:b/>
+          <w:bCs/>
+        </w:rPr>
+        <w:t>RequestWrapper</w:t>
+      </w:r>
+      <w:r>
+        <w:rPr>
+          <w:b/>
+          <w:bCs/>
+        </w:rPr>
+        <w:t>.java</w:t>
       </w:r>
       <w:r>
         <w:t>?</w:t>
@@ -2119,17 +1865,7 @@
         <w:t>the line as “</w:t>
       </w:r>
       <w:r>
-        <w:t xml:space="preserve">L44: value = </w:t>
-      </w:r>
-      <w:proofErr w:type="spellStart"/>
-      <w:proofErr w:type="gramStart"/>
-      <w:r>
-        <w:t>value.replaceBy</w:t>
-      </w:r>
-      <w:proofErr w:type="spellEnd"/>
-      <w:proofErr w:type="gramEnd"/>
-      <w:r>
-        <w:t>("";"");</w:t>
+        <w:t>L44: value = value.replaceBy("";"");</w:t>
       </w:r>
       <w:r>
         <w:t>”</w:t>
@@ -2176,13 +1912,8 @@
         <w:t>Q. Why?</w:t>
       </w:r>
       <w:r>
-        <w:t xml:space="preserve"> [ Do you prefer having multiple windows to single window</w:t>
-      </w:r>
-      <w:proofErr w:type="gramStart"/>
-      <w:r>
-        <w:t>? ]</w:t>
-      </w:r>
-      <w:proofErr w:type="gramEnd"/>
+        <w:t xml:space="preserve"> [ Do you prefer having multiple windows to single window? ]</w:t>
+      </w:r>
     </w:p>
     <w:p>
       <w:r>
@@ -2192,23 +1923,7 @@
         <w:t>0</w:t>
       </w:r>
       <w:r>
-        <w:t xml:space="preserve"> </w:t>
-      </w:r>
-      <w:proofErr w:type="spellStart"/>
-      <w:r>
-        <w:t>be low</w:t>
-      </w:r>
-      <w:proofErr w:type="spellEnd"/>
-      <w:r>
-        <w:t xml:space="preserve">, 10 be </w:t>
-      </w:r>
-      <w:proofErr w:type="gramStart"/>
-      <w:r>
-        <w:t>high ]</w:t>
-      </w:r>
-      <w:proofErr w:type="gramEnd"/>
-      <w:r>
-        <w:t xml:space="preserve"> – </w:t>
+        <w:t xml:space="preserve"> be low, 10 be high ] – </w:t>
       </w:r>
       <w:r>
         <w:t>both</w:t>

</xml_diff>